<commit_message>
Added CO generator with basic functionality
</commit_message>
<xml_diff>
--- a/letter_templates/ACKC_Template.docx
+++ b/letter_templates/ACKC_Template.docx
@@ -17,7 +17,7 @@
         <w:rPr>
           <w:noProof/>
         </w:rPr>
-        <w:t>October 5, 2018</w:t>
+        <w:t>January 9, 2019</w:t>
       </w:r>
       <w:r>
         <w:fldChar w:fldCharType="end"/>
@@ -25,20 +25,129 @@
     </w:p>
     <w:p/>
     <w:p>
+      <w:fldSimple w:instr=" MERGEFIELD  complainant  \* MERGEFORMAT ">
+        <w:r>
+          <w:rPr>
+            <w:noProof/>
+          </w:rPr>
+          <w:t>«complainant»</w:t>
+        </w:r>
+      </w:fldSimple>
+    </w:p>
+    <w:p>
+      <w:fldSimple w:instr=" MERGEFIELD  compAddress  \* MERGEFORMAT ">
+        <w:r>
+          <w:rPr>
+            <w:noProof/>
+          </w:rPr>
+          <w:t>«compAddress»</w:t>
+        </w:r>
+      </w:fldSimple>
+    </w:p>
+    <w:p>
+      <w:fldSimple w:instr=" MERGEFIELD  compCityStateZip  \* MERGEFORMAT ">
+        <w:r>
+          <w:rPr>
+            <w:noProof/>
+          </w:rPr>
+          <w:t>«compCityStateZip»</w:t>
+        </w:r>
+      </w:fldSimple>
+    </w:p>
+    <w:p/>
+    <w:p>
+      <w:r>
+        <w:t xml:space="preserve">Re:  </w:t>
+      </w:r>
+      <w:r>
+        <w:tab/>
+      </w:r>
+      <w:fldSimple w:instr=" MERGEFIELD  respondent  \* MERGEFORMAT ">
+        <w:r>
+          <w:rPr>
+            <w:noProof/>
+          </w:rPr>
+          <w:t>«respondent»</w:t>
+        </w:r>
+      </w:fldSimple>
+      <w:r>
+        <w:t xml:space="preserve"> // </w:t>
+      </w:r>
+      <w:fldSimple w:instr=" MERGEFIELD  project  \* MERGEFORMAT ">
+        <w:r>
+          <w:rPr>
+            <w:noProof/>
+          </w:rPr>
+          <w:t>«project»</w:t>
+        </w:r>
+      </w:fldSimple>
+    </w:p>
+    <w:p>
+      <w:r>
+        <w:tab/>
+        <w:t xml:space="preserve">Case No. </w:t>
+      </w:r>
+      <w:fldSimple w:instr=" MERGEFIELD  caseNumber  \* MERGEFORMAT ">
+        <w:r>
+          <w:rPr>
+            <w:noProof/>
+          </w:rPr>
+          <w:t>«caseNumber»</w:t>
+        </w:r>
+      </w:fldSimple>
+    </w:p>
+    <w:p/>
+    <w:p>
+      <w:r>
+        <w:t xml:space="preserve">Dear </w:t>
+      </w:r>
+      <w:fldSimple w:instr=" MERGEFIELD  compSalutation  \* MERGEFORMAT ">
+        <w:r>
+          <w:rPr>
+            <w:noProof/>
+          </w:rPr>
+          <w:t>«compSalutation»</w:t>
+        </w:r>
+      </w:fldSimple>
+      <w:r>
+        <w:t>:</w:t>
+      </w:r>
+    </w:p>
+    <w:p/>
+    <w:p>
+      <w:r>
+        <w:t xml:space="preserve">The division has received your complaint and it has been </w:t>
+      </w:r>
+      <w:r>
+        <w:t xml:space="preserve">assigned to me </w:t>
+      </w:r>
+      <w:r>
+        <w:t>for investigation.</w:t>
+      </w:r>
+      <w:r>
+        <w:t xml:space="preserve">  </w:t>
+      </w:r>
+      <w:r>
+        <w:t>I would like to discuss the allegation(s) with you, and have tried to call you on</w:t>
+      </w:r>
+      <w:r>
+        <w:t xml:space="preserve"> </w:t>
+      </w:r>
       <w:r>
         <w:fldChar w:fldCharType="begin"/>
       </w:r>
       <w:r>
-        <w:instrText xml:space="preserve"> MERGEFIELD  complainant  \* MERGEFORMAT </w:instrText>
+        <w:instrText xml:space="preserve"> MERGEFIELD  call1date  \* MERGEFORMAT </w:instrText>
       </w:r>
       <w:r>
         <w:fldChar w:fldCharType="separate"/>
       </w:r>
+      <w:proofErr w:type="gramStart"/>
       <w:r>
         <w:rPr>
           <w:noProof/>
         </w:rPr>
-        <w:t>«complainant»</w:t>
+        <w:t>«call1date»</w:t>
       </w:r>
       <w:r>
         <w:rPr>
@@ -46,22 +155,36 @@
         </w:rPr>
         <w:fldChar w:fldCharType="end"/>
       </w:r>
-    </w:p>
-    <w:p>
-      <w:r>
-        <w:fldChar w:fldCharType="begin"/>
-      </w:r>
-      <w:r>
-        <w:instrText xml:space="preserve"> MERGEFIELD  compAddress  \* MERGEFORMAT </w:instrText>
-      </w:r>
-      <w:r>
-        <w:fldChar w:fldCharType="separate"/>
-      </w:r>
       <w:r>
         <w:rPr>
           <w:noProof/>
         </w:rPr>
-        <w:t>«compAddress»</w:t>
+        <w:t>,</w:t>
+      </w:r>
+      <w:r>
+        <w:t xml:space="preserve"> and </w:t>
+      </w:r>
+      <w:r>
+        <w:fldChar w:fldCharType="begin"/>
+      </w:r>
+      <w:r>
+        <w:instrText xml:space="preserve"> MERGEFIELD  call2date  \* MERGEFORMAT </w:instrText>
+      </w:r>
+      <w:r>
+        <w:fldChar w:fldCharType="separate"/>
+      </w:r>
+      <w:r>
+        <w:rPr>
+          <w:noProof/>
+        </w:rPr>
+        <w:t>«call2date</w:t>
+      </w:r>
+      <w:proofErr w:type="gramEnd"/>
+      <w:r>
+        <w:rPr>
+          <w:noProof/>
+        </w:rPr>
+        <w:t>»</w:t>
       </w:r>
       <w:r>
         <w:rPr>
@@ -69,183 +192,6 @@
         </w:rPr>
         <w:fldChar w:fldCharType="end"/>
       </w:r>
-    </w:p>
-    <w:p>
-      <w:r>
-        <w:fldChar w:fldCharType="begin"/>
-      </w:r>
-      <w:r>
-        <w:instrText xml:space="preserve"> MERGEFIELD  compCityStateZip  \* MERGEFORMAT </w:instrText>
-      </w:r>
-      <w:r>
-        <w:fldChar w:fldCharType="separate"/>
-      </w:r>
-      <w:r>
-        <w:rPr>
-          <w:noProof/>
-        </w:rPr>
-        <w:t>«compCityStateZip»</w:t>
-      </w:r>
-      <w:r>
-        <w:rPr>
-          <w:noProof/>
-        </w:rPr>
-        <w:fldChar w:fldCharType="end"/>
-      </w:r>
-    </w:p>
-    <w:p/>
-    <w:p>
-      <w:r>
-        <w:t xml:space="preserve">Re:  </w:t>
-      </w:r>
-      <w:r>
-        <w:tab/>
-      </w:r>
-      <w:r>
-        <w:fldChar w:fldCharType="begin"/>
-      </w:r>
-      <w:r>
-        <w:instrText xml:space="preserve"> MERGEFIELD  respondent  \* MERGEFORMAT </w:instrText>
-      </w:r>
-      <w:r>
-        <w:fldChar w:fldCharType="separate"/>
-      </w:r>
-      <w:r>
-        <w:rPr>
-          <w:noProof/>
-        </w:rPr>
-        <w:t>«respondent»</w:t>
-      </w:r>
-      <w:r>
-        <w:rPr>
-          <w:noProof/>
-        </w:rPr>
-        <w:fldChar w:fldCharType="end"/>
-      </w:r>
-      <w:r>
-        <w:t xml:space="preserve"> // </w:t>
-      </w:r>
-      <w:r>
-        <w:fldChar w:fldCharType="begin"/>
-      </w:r>
-      <w:r>
-        <w:instrText xml:space="preserve"> MERGEFIELD  project  \* MERGEFORMAT </w:instrText>
-      </w:r>
-      <w:r>
-        <w:fldChar w:fldCharType="separate"/>
-      </w:r>
-      <w:r>
-        <w:rPr>
-          <w:noProof/>
-        </w:rPr>
-        <w:t>«project»</w:t>
-      </w:r>
-      <w:r>
-        <w:rPr>
-          <w:noProof/>
-        </w:rPr>
-        <w:fldChar w:fldCharType="end"/>
-      </w:r>
-    </w:p>
-    <w:p>
-      <w:r>
-        <w:tab/>
-        <w:t xml:space="preserve">Case No. </w:t>
-      </w:r>
-      <w:r>
-        <w:fldChar w:fldCharType="begin"/>
-      </w:r>
-      <w:r>
-        <w:instrText xml:space="preserve"> MERGEFIELD  caseNumber  \* MERGEFORMAT </w:instrText>
-      </w:r>
-      <w:r>
-        <w:fldChar w:fldCharType="separate"/>
-      </w:r>
-      <w:r>
-        <w:rPr>
-          <w:noProof/>
-        </w:rPr>
-        <w:t>«caseNumber»</w:t>
-      </w:r>
-      <w:r>
-        <w:rPr>
-          <w:noProof/>
-        </w:rPr>
-        <w:fldChar w:fldCharType="end"/>
-      </w:r>
-    </w:p>
-    <w:p/>
-    <w:p>
-      <w:r>
-        <w:t xml:space="preserve">Dear </w:t>
-      </w:r>
-      <w:r>
-        <w:fldChar w:fldCharType="begin"/>
-      </w:r>
-      <w:r>
-        <w:instrText xml:space="preserve"> MERGEFIELD  compSalutation  \* MERGEFORMAT </w:instrText>
-      </w:r>
-      <w:r>
-        <w:fldChar w:fldCharType="separate"/>
-      </w:r>
-      <w:r>
-        <w:rPr>
-          <w:noProof/>
-        </w:rPr>
-        <w:t>«compSalutation»</w:t>
-      </w:r>
-      <w:r>
-        <w:rPr>
-          <w:noProof/>
-        </w:rPr>
-        <w:fldChar w:fldCharType="end"/>
-      </w:r>
-      <w:r>
-        <w:t>:</w:t>
-      </w:r>
-    </w:p>
-    <w:p/>
-    <w:p>
-      <w:r>
-        <w:t xml:space="preserve">The division has received your complaint and it has been </w:t>
-      </w:r>
-      <w:r>
-        <w:t xml:space="preserve">assigned to me </w:t>
-      </w:r>
-      <w:r>
-        <w:t>for investigation.</w:t>
-      </w:r>
-      <w:r>
-        <w:t xml:space="preserve">  </w:t>
-      </w:r>
-      <w:r>
-        <w:t>I would like to discuss the allegation(s) with you, and have tried to call you on</w:t>
-      </w:r>
-      <w:r>
-        <w:t xml:space="preserve"> </w:t>
-      </w:r>
-      <w:r>
-        <w:fldChar w:fldCharType="begin"/>
-      </w:r>
-      <w:r>
-        <w:instrText xml:space="preserve"> MERGEFIELD  call1date  \* MERGEFORMAT </w:instrText>
-      </w:r>
-      <w:r>
-        <w:fldChar w:fldCharType="separate"/>
-      </w:r>
-      <w:proofErr w:type="gramStart"/>
-      <w:r>
-        <w:rPr>
-          <w:noProof/>
-        </w:rPr>
-        <w:t>«call1date»</w:t>
-      </w:r>
-      <w:r>
-        <w:rPr>
-          <w:noProof/>
-        </w:rPr>
-        <w:fldChar w:fldCharType="end"/>
-      </w:r>
       <w:r>
         <w:rPr>
           <w:noProof/>
@@ -253,36 +199,72 @@
         <w:t>,</w:t>
       </w:r>
       <w:r>
-        <w:t xml:space="preserve"> and </w:t>
-      </w:r>
-      <w:r>
-        <w:fldChar w:fldCharType="begin"/>
-      </w:r>
-      <w:r>
-        <w:instrText xml:space="preserve"> MERGEFIELD  call2date  \* MERGEFORMAT </w:instrText>
-      </w:r>
-      <w:r>
-        <w:fldChar w:fldCharType="separate"/>
-      </w:r>
-      <w:r>
+        <w:t xml:space="preserve"> </w:t>
+      </w:r>
+      <w:r>
+        <w:t>at the number you provided,</w:t>
+      </w:r>
+      <w:r>
+        <w:t xml:space="preserve"> </w:t>
+      </w:r>
+      <w:fldSimple w:instr=" MERGEFIELD  compPhone  \* MERGEFORMAT ">
+        <w:r>
+          <w:rPr>
+            <w:noProof/>
+          </w:rPr>
+          <w:t>«compPhone»</w:t>
+        </w:r>
+      </w:fldSimple>
+      <w:r>
+        <w:t>, but I</w:t>
+      </w:r>
+      <w:r>
+        <w:t>'</w:t>
+      </w:r>
+      <w:r>
+        <w:t>ve</w:t>
+      </w:r>
+      <w:r>
+        <w:t xml:space="preserve"> been unable to reach you</w:t>
+      </w:r>
+      <w:r>
+        <w:t xml:space="preserve">.  </w:t>
+      </w:r>
+    </w:p>
+    <w:p/>
+    <w:p>
+      <w:r>
+        <w:t>I h</w:t>
+      </w:r>
+      <w:r>
+        <w:t xml:space="preserve">ave reviewed your complaint; however, I need </w:t>
+      </w:r>
+      <w:r>
+        <w:t xml:space="preserve">to discuss your allegations with you before proceeding. </w:t>
+      </w:r>
+    </w:p>
+    <w:p/>
+    <w:p>
+      <w:pPr>
+        <w:pStyle w:val="BodyText"/>
         <w:rPr>
-          <w:noProof/>
+          <w:szCs w:val="22"/>
         </w:rPr>
-        <w:t>«call2date</w:t>
-      </w:r>
-      <w:proofErr w:type="gramEnd"/>
-      <w:r>
-        <w:rPr>
-          <w:noProof/>
-        </w:rPr>
-        <w:t>»</w:t>
-      </w:r>
-      <w:r>
-        <w:rPr>
-          <w:noProof/>
-        </w:rPr>
-        <w:fldChar w:fldCharType="end"/>
-      </w:r>
+      </w:pPr>
+      <w:r>
+        <w:t>Please contact me at 850-717-1483 by</w:t>
+      </w:r>
+      <w:r>
+        <w:t xml:space="preserve"> </w:t>
+      </w:r>
+      <w:fldSimple w:instr=" MERGEFIELD  dueDateACKC  \* MERGEFORMAT ">
+        <w:r>
+          <w:rPr>
+            <w:noProof/>
+          </w:rPr>
+          <w:t>«dueDateACKC»</w:t>
+        </w:r>
+      </w:fldSimple>
       <w:r>
         <w:rPr>
           <w:noProof/>
@@ -293,105 +275,6 @@
         <w:t xml:space="preserve"> </w:t>
       </w:r>
       <w:r>
-        <w:t>at the number you provided,</w:t>
-      </w:r>
-      <w:r>
-        <w:t xml:space="preserve"> </w:t>
-      </w:r>
-      <w:r>
-        <w:fldChar w:fldCharType="begin"/>
-      </w:r>
-      <w:r>
-        <w:instrText xml:space="preserve"> MERGEFIELD  compPhone  \* MERGEFORMAT </w:instrText>
-      </w:r>
-      <w:r>
-        <w:fldChar w:fldCharType="separate"/>
-      </w:r>
-      <w:r>
-        <w:rPr>
-          <w:noProof/>
-        </w:rPr>
-        <w:t>«compPhone»</w:t>
-      </w:r>
-      <w:r>
-        <w:rPr>
-          <w:noProof/>
-        </w:rPr>
-        <w:fldChar w:fldCharType="end"/>
-      </w:r>
-      <w:r>
-        <w:t>, but I</w:t>
-      </w:r>
-      <w:r>
-        <w:t>'</w:t>
-      </w:r>
-      <w:r>
-        <w:t>ve</w:t>
-      </w:r>
-      <w:r>
-        <w:t xml:space="preserve"> been unable to reach you</w:t>
-      </w:r>
-      <w:r>
-        <w:t xml:space="preserve">.  </w:t>
-      </w:r>
-    </w:p>
-    <w:p/>
-    <w:p>
-      <w:r>
-        <w:t>I h</w:t>
-      </w:r>
-      <w:r>
-        <w:t xml:space="preserve">ave reviewed your complaint; however, I need </w:t>
-      </w:r>
-      <w:r>
-        <w:t xml:space="preserve">to discuss your allegations with you before proceeding. </w:t>
-      </w:r>
-    </w:p>
-    <w:p/>
-    <w:p>
-      <w:pPr>
-        <w:pStyle w:val="BodyText"/>
-        <w:rPr>
-          <w:szCs w:val="22"/>
-        </w:rPr>
-      </w:pPr>
-      <w:r>
-        <w:t>Please contact me at 850-717-1483 by</w:t>
-      </w:r>
-      <w:r>
-        <w:t xml:space="preserve"> </w:t>
-      </w:r>
-      <w:r>
-        <w:fldChar w:fldCharType="begin"/>
-      </w:r>
-      <w:r>
-        <w:instrText xml:space="preserve"> MERGEFIELD  dueDateACKC  \* MERGEFORMAT </w:instrText>
-      </w:r>
-      <w:r>
-        <w:fldChar w:fldCharType="separate"/>
-      </w:r>
-      <w:r>
-        <w:rPr>
-          <w:noProof/>
-        </w:rPr>
-        <w:t>«dueDateACKC»</w:t>
-      </w:r>
-      <w:r>
-        <w:rPr>
-          <w:noProof/>
-        </w:rPr>
-        <w:fldChar w:fldCharType="end"/>
-      </w:r>
-      <w:r>
-        <w:rPr>
-          <w:noProof/>
-        </w:rPr>
-        <w:t>,</w:t>
-      </w:r>
-      <w:r>
-        <w:t xml:space="preserve"> </w:t>
-      </w:r>
-      <w:r>
         <w:t>in</w:t>
       </w:r>
       <w:r>
@@ -413,14 +296,7 @@
         <w:rPr>
           <w:szCs w:val="22"/>
         </w:rPr>
-        <w:t xml:space="preserve">If I do not hear from you </w:t>
-      </w:r>
-      <w:proofErr w:type="gramStart"/>
-      <w:r>
-        <w:rPr>
-          <w:szCs w:val="22"/>
-        </w:rPr>
-        <w:t>by</w:t>
+        <w:t>If I do not hear from you by</w:t>
       </w:r>
       <w:r>
         <w:rPr>
@@ -428,7 +304,6 @@
         </w:rPr>
         <w:t xml:space="preserve"> </w:t>
       </w:r>
-      <w:proofErr w:type="gramEnd"/>
       <w:r>
         <w:rPr>
           <w:szCs w:val="22"/>
@@ -460,21 +335,11 @@
         </w:rPr>
         <w:fldChar w:fldCharType="end"/>
       </w:r>
-      <w:bookmarkStart w:id="0" w:name="_GoBack"/>
-      <w:bookmarkEnd w:id="0"/>
-      <w:proofErr w:type="gramStart"/>
       <w:r>
         <w:rPr>
           <w:szCs w:val="22"/>
         </w:rPr>
-        <w:t>,</w:t>
-      </w:r>
-      <w:proofErr w:type="gramEnd"/>
-      <w:r>
-        <w:rPr>
-          <w:szCs w:val="22"/>
-        </w:rPr>
-        <w:t xml:space="preserve"> </w:t>
+        <w:t xml:space="preserve">, </w:t>
       </w:r>
       <w:r>
         <w:rPr>
@@ -1122,43 +987,24 @@
               <w:sz w:val="20"/>
               <w:szCs w:val="20"/>
             </w:rPr>
-            <w:t xml:space="preserve">Jonathan </w:t>
+            <w:t>Halsey Beshears</w:t>
           </w:r>
-          <w:proofErr w:type="spellStart"/>
+          <w:bookmarkStart w:id="0" w:name="_GoBack"/>
+          <w:bookmarkEnd w:id="0"/>
           <w:r>
             <w:rPr>
-              <w:b/>
               <w:bCs/>
               <w:sz w:val="20"/>
               <w:szCs w:val="20"/>
             </w:rPr>
-            <w:t>Zachem</w:t>
-          </w:r>
-          <w:proofErr w:type="spellEnd"/>
-          <w:r>
-            <w:rPr>
-              <w:b/>
-              <w:bCs/>
-              <w:sz w:val="20"/>
-              <w:szCs w:val="20"/>
-            </w:rPr>
             <w:t>,</w:t>
           </w:r>
           <w:r>
             <w:rPr>
-              <w:b/>
-              <w:bCs/>
               <w:sz w:val="20"/>
               <w:szCs w:val="20"/>
             </w:rPr>
-            <w:t xml:space="preserve"> </w:t>
-          </w:r>
-          <w:r>
-            <w:rPr>
-              <w:sz w:val="20"/>
-              <w:szCs w:val="20"/>
-            </w:rPr>
-            <w:t>Interim Secretary</w:t>
+            <w:t xml:space="preserve"> Secretary</w:t>
           </w:r>
         </w:p>
       </w:tc>
@@ -1196,7 +1042,15 @@
               <w:sz w:val="20"/>
               <w:szCs w:val="20"/>
             </w:rPr>
-            <w:t>Rick Scott</w:t>
+            <w:t>Ron DeSantis</w:t>
+          </w:r>
+          <w:r>
+            <w:rPr>
+              <w:bCs/>
+              <w:sz w:val="20"/>
+              <w:szCs w:val="20"/>
+            </w:rPr>
+            <w:t>,</w:t>
           </w:r>
           <w:r>
             <w:rPr>
@@ -1205,7 +1059,7 @@
               <w:sz w:val="20"/>
               <w:szCs w:val="20"/>
             </w:rPr>
-            <w:t xml:space="preserve">, </w:t>
+            <w:t xml:space="preserve"> </w:t>
           </w:r>
           <w:r>
             <w:rPr>
@@ -2575,7 +2429,7 @@
 </file>
 
 <file path=customXml/itemProps1.xml><?xml version="1.0" encoding="utf-8"?>
-<ds:datastoreItem xmlns:ds="http://schemas.openxmlformats.org/officeDocument/2006/customXml" ds:itemID="{4282B782-30BD-4123-9279-1455B71C98FC}">
+<ds:datastoreItem xmlns:ds="http://schemas.openxmlformats.org/officeDocument/2006/customXml" ds:itemID="{31F80C1A-62DA-4589-A6DA-3879BBFEAEAF}">
   <ds:schemaRefs>
     <ds:schemaRef ds:uri="http://schemas.openxmlformats.org/officeDocument/2006/bibliography"/>
   </ds:schemaRefs>

</xml_diff>